<commit_message>
Updated the requirements definition and added the templated version
</commit_message>
<xml_diff>
--- a/docs/Deliverables/Requirements Definition/Requirements Definition Template.docx
+++ b/docs/Deliverables/Requirements Definition/Requirements Definition Template.docx
@@ -5,6 +5,8 @@
     <w:p>
       <w:pPr>
         <w:pStyle w:val="Subtitle"/>
+        <w:spacing w:after="100" w:afterAutospacing="1"/>
+        <w:contextualSpacing/>
       </w:pPr>
       <w:r>
         <w:t xml:space="preserve">Requirements </w:t>
@@ -16,31 +18,22 @@
     <w:p>
       <w:pPr>
         <w:pStyle w:val="Title"/>
-        <w:rPr>
-          <w:i/>
-        </w:rPr>
-      </w:pPr>
-      <w:r>
-        <w:rPr>
-          <w:i/>
-        </w:rPr>
-        <w:t>&lt;</w:t>
-      </w:r>
-      <w:r>
-        <w:rPr>
-          <w:i/>
-        </w:rPr>
-        <w:t>Your Project Name</w:t>
-      </w:r>
-      <w:r>
-        <w:rPr>
-          <w:i/>
-        </w:rPr>
-        <w:t>&gt;</w:t>
-      </w:r>
-    </w:p>
-    <w:p>
-      <w:pPr>
+        <w:spacing w:after="100" w:afterAutospacing="1"/>
+        <w:rPr>
+          <w:i/>
+        </w:rPr>
+      </w:pPr>
+      <w:r>
+        <w:rPr>
+          <w:i/>
+        </w:rPr>
+        <w:t>Tools Co-Op</w:t>
+      </w:r>
+    </w:p>
+    <w:p>
+      <w:pPr>
+        <w:spacing w:after="100" w:afterAutospacing="1"/>
+        <w:contextualSpacing/>
         <w:rPr>
           <w:b/>
         </w:rPr>
@@ -52,7 +45,9 @@
           <w:ilvl w:val="0"/>
           <w:numId w:val="1"/>
         </w:numPr>
-        <w:ind w:left="360"/>
+        <w:spacing w:after="100" w:afterAutospacing="1"/>
+        <w:ind w:left="360"/>
+        <w:contextualSpacing/>
         <w:rPr>
           <w:b/>
         </w:rPr>
@@ -66,29 +61,45 @@
     </w:p>
     <w:p>
       <w:pPr>
-        <w:ind w:left="360"/>
-        <w:rPr>
-          <w:i/>
-        </w:rPr>
-      </w:pPr>
-      <w:r>
-        <w:rPr>
-          <w:i/>
-        </w:rPr>
-        <w:t>This is a brief introduction to the purpose system that describes the environment or context of the proposed system, the problem it addresses, and how the proposed system will solve that problem.  It should be less than a page.  A couple of paragraphs to a ½ of page would sufficient in most cases.</w:t>
-      </w:r>
-      <w:r>
-        <w:rPr>
-          <w:i/>
-        </w:rPr>
-        <w:t xml:space="preserve">  For the most part, this description should be very similar to the project over in the project plan</w:t>
-      </w:r>
-      <w:r>
-        <w:rPr>
-          <w:i/>
-        </w:rPr>
+        <w:spacing w:after="100" w:afterAutospacing="1"/>
+        <w:ind w:left="360"/>
+        <w:contextualSpacing/>
+      </w:pPr>
+      <w:r>
+        <w:t>This project aims to build a system that facilitates a library-like loaning system for tools.</w:t>
+      </w:r>
+    </w:p>
+    <w:p>
+      <w:pPr>
+        <w:spacing w:after="100" w:afterAutospacing="1"/>
+        <w:ind w:left="360"/>
+        <w:contextualSpacing/>
+      </w:pPr>
+      <w:r>
+        <w:t xml:space="preserve">The tool system will allow users to reserve tools through our website, while also providing them with specific instructions and information related to the transaction.  The underlying database will keep track of </w:t>
+      </w:r>
+      <w:r>
+        <w:t>user</w:t>
+      </w:r>
+      <w:r>
+        <w:t xml:space="preserve"> accounts, lists of available tools and toolsets, and a superuser account that will allow employees to audit both tools and </w:t>
+      </w:r>
+      <w:r>
+        <w:t>users</w:t>
+      </w:r>
+      <w:r>
         <w:t>.</w:t>
       </w:r>
+    </w:p>
+    <w:p>
+      <w:pPr>
+        <w:spacing w:after="100" w:afterAutospacing="1"/>
+        <w:ind w:left="360"/>
+        <w:contextualSpacing/>
+        <w:rPr>
+          <w:b/>
+        </w:rPr>
+      </w:pPr>
     </w:p>
     <w:p>
       <w:pPr>
@@ -96,7 +107,9 @@
           <w:ilvl w:val="0"/>
           <w:numId w:val="1"/>
         </w:numPr>
-        <w:ind w:left="360"/>
+        <w:spacing w:after="100" w:afterAutospacing="1"/>
+        <w:ind w:left="360"/>
+        <w:contextualSpacing/>
         <w:rPr>
           <w:b/>
         </w:rPr>
@@ -116,71 +129,71 @@
     </w:p>
     <w:p>
       <w:pPr>
-        <w:ind w:left="360"/>
-        <w:rPr>
-          <w:i/>
-        </w:rPr>
-      </w:pPr>
-      <w:r>
-        <w:rPr>
-          <w:i/>
-        </w:rPr>
-        <w:t xml:space="preserve">This section contains </w:t>
-      </w:r>
-      <w:r>
-        <w:rPr>
-          <w:i/>
-        </w:rPr>
-        <w:t>identifies</w:t>
-      </w:r>
-      <w:r>
-        <w:rPr>
-          <w:i/>
-        </w:rPr>
-        <w:t xml:space="preserve"> of the user</w:t>
-      </w:r>
-      <w:r>
-        <w:rPr>
-          <w:i/>
-        </w:rPr>
-        <w:t>s</w:t>
-      </w:r>
-      <w:r>
-        <w:rPr>
-          <w:i/>
-        </w:rPr>
-        <w:t xml:space="preserve"> of the proposed system </w:t>
-      </w:r>
-      <w:r>
-        <w:rPr>
-          <w:i/>
-        </w:rPr>
-        <w:t xml:space="preserve">and their goals, illustrated and </w:t>
-      </w:r>
-      <w:r>
-        <w:rPr>
-          <w:i/>
-        </w:rPr>
-        <w:t>supported by Use Case diagrams</w:t>
-      </w:r>
-      <w:r>
-        <w:rPr>
-          <w:i/>
-        </w:rPr>
-        <w:t xml:space="preserve">. </w:t>
-      </w:r>
-      <w:r>
-        <w:rPr>
-          <w:i/>
-        </w:rPr>
-        <w:t xml:space="preserve"> </w:t>
-      </w:r>
-      <w:r>
-        <w:rPr>
-          <w:i/>
-        </w:rPr>
-        <w:t xml:space="preserve"> Here “users” is a board term that could include other software systems.</w:t>
-      </w:r>
+        <w:spacing w:after="100" w:afterAutospacing="1"/>
+        <w:ind w:left="360"/>
+        <w:contextualSpacing/>
+        <w:rPr>
+          <w:i/>
+        </w:rPr>
+      </w:pPr>
+      <w:r>
+        <w:rPr>
+          <w:i/>
+        </w:rPr>
+        <w:t xml:space="preserve">The </w:t>
+      </w:r>
+      <w:r>
+        <w:rPr>
+          <w:i/>
+        </w:rPr>
+        <w:t>user’s</w:t>
+      </w:r>
+      <w:r>
+        <w:rPr>
+          <w:i/>
+        </w:rPr>
+        <w:t xml:space="preserve"> goal is to be able to check out tools for their various home needs.  They can use our new system to both check availability as well as make reservations online.  Users will be required to make monthly payments in order to check out </w:t>
+      </w:r>
+      <w:r>
+        <w:rPr>
+          <w:i/>
+        </w:rPr>
+        <w:t>tools and</w:t>
+      </w:r>
+      <w:r>
+        <w:rPr>
+          <w:i/>
+        </w:rPr>
+        <w:t xml:space="preserve"> will need to check out </w:t>
+      </w:r>
+      <w:r>
+        <w:rPr>
+          <w:i/>
+        </w:rPr>
+        <w:t xml:space="preserve">the </w:t>
+      </w:r>
+      <w:r>
+        <w:rPr>
+          <w:i/>
+        </w:rPr>
+        <w:t xml:space="preserve">tools in person.  </w:t>
+      </w:r>
+      <w:r>
+        <w:rPr>
+          <w:i/>
+        </w:rPr>
+        <w:t>Users want a fast, easy, and straightforward process through which they can make reservations.</w:t>
+      </w:r>
+    </w:p>
+    <w:p>
+      <w:pPr>
+        <w:spacing w:after="100" w:afterAutospacing="1"/>
+        <w:ind w:left="360"/>
+        <w:contextualSpacing/>
+        <w:rPr>
+          <w:i/>
+        </w:rPr>
+      </w:pPr>
     </w:p>
     <w:p>
       <w:pPr>
@@ -188,7 +201,9 @@
           <w:ilvl w:val="0"/>
           <w:numId w:val="1"/>
         </w:numPr>
-        <w:ind w:left="360"/>
+        <w:spacing w:after="100" w:afterAutospacing="1"/>
+        <w:ind w:left="360"/>
+        <w:contextualSpacing/>
         <w:rPr>
           <w:b/>
         </w:rPr>
@@ -202,50 +217,89 @@
     </w:p>
     <w:p>
       <w:pPr>
-        <w:ind w:left="360"/>
-      </w:pPr>
-      <w:r>
-        <w:rPr>
-          <w:i/>
-        </w:rPr>
-        <w:t>This section contains requirements or constraints on the functioning of the proposed system, written in way that doesn’t pre-suppose “how” the system will accomplish those requirements.  The requirements should be organized in hierarchy of increasing specificity and presented in outline form so they are easy to refe</w:t>
-      </w:r>
-      <w:r>
-        <w:rPr>
-          <w:i/>
-        </w:rPr>
-        <w:t xml:space="preserve">rence.  Each requirement must </w:t>
-      </w:r>
-      <w:r>
-        <w:rPr>
-          <w:i/>
-        </w:rPr>
-        <w:t>stand on its own</w:t>
-      </w:r>
-      <w:r>
-        <w:rPr>
-          <w:i/>
-        </w:rPr>
-        <w:t xml:space="preserve"> because it could be referenced or quoted in other documents without the benefit contextual information</w:t>
-      </w:r>
-      <w:r>
-        <w:rPr>
-          <w:i/>
-        </w:rPr>
-        <w:t xml:space="preserve">.  Where appropriate, the requirements could include statements about of the rationale </w:t>
-      </w:r>
-      <w:r>
-        <w:rPr>
-          <w:i/>
-        </w:rPr>
-        <w:t xml:space="preserve">(motivation) and/or </w:t>
-      </w:r>
-      <w:r>
-        <w:rPr>
-          <w:i/>
-        </w:rPr>
-        <w:t>priority (importance to the client.)</w:t>
-      </w:r>
+        <w:spacing w:after="100" w:afterAutospacing="1"/>
+        <w:ind w:left="360"/>
+        <w:contextualSpacing/>
+        <w:rPr>
+          <w:i/>
+        </w:rPr>
+      </w:pPr>
+      <w:r>
+        <w:rPr>
+          <w:i/>
+        </w:rPr>
+        <w:t>The project</w:t>
+      </w:r>
+      <w:r>
+        <w:rPr>
+          <w:i/>
+        </w:rPr>
+        <w:t>’s basic functional requirements include</w:t>
+      </w:r>
+      <w:r>
+        <w:rPr>
+          <w:i/>
+        </w:rPr>
+        <w:t xml:space="preserve"> a way to keep track of where all tools are</w:t>
+      </w:r>
+      <w:r>
+        <w:rPr>
+          <w:i/>
+        </w:rPr>
+        <w:t xml:space="preserve">, a way for customers to see what is available, and a way for customers to reserve tools.  </w:t>
+      </w:r>
+    </w:p>
+    <w:p>
+      <w:pPr>
+        <w:spacing w:after="100" w:afterAutospacing="1"/>
+        <w:ind w:left="360"/>
+        <w:contextualSpacing/>
+        <w:rPr>
+          <w:i/>
+        </w:rPr>
+      </w:pPr>
+    </w:p>
+    <w:p>
+      <w:pPr>
+        <w:spacing w:after="100" w:afterAutospacing="1"/>
+        <w:ind w:left="360"/>
+        <w:contextualSpacing/>
+        <w:rPr>
+          <w:i/>
+        </w:rPr>
+      </w:pPr>
+      <w:r>
+        <w:rPr>
+          <w:i/>
+        </w:rPr>
+        <w:t>REFER TO THE FOLLOWING FOR AN EXHAUSTIVE LIST:</w:t>
+      </w:r>
+    </w:p>
+    <w:p>
+      <w:pPr>
+        <w:spacing w:after="100" w:afterAutospacing="1"/>
+        <w:ind w:left="360"/>
+        <w:contextualSpacing/>
+        <w:rPr>
+          <w:i/>
+        </w:rPr>
+      </w:pPr>
+      <w:r>
+        <w:rPr>
+          <w:i/>
+        </w:rPr>
+        <w:t>docs/Requirements_Definition (Original).pdf</w:t>
+      </w:r>
+    </w:p>
+    <w:p>
+      <w:pPr>
+        <w:spacing w:after="100" w:afterAutospacing="1"/>
+        <w:ind w:left="360"/>
+        <w:contextualSpacing/>
+        <w:rPr>
+          <w:i/>
+        </w:rPr>
+      </w:pPr>
     </w:p>
     <w:p>
       <w:pPr>
@@ -253,7 +307,9 @@
           <w:ilvl w:val="0"/>
           <w:numId w:val="1"/>
         </w:numPr>
-        <w:ind w:left="360"/>
+        <w:spacing w:after="100" w:afterAutospacing="1"/>
+        <w:ind w:left="360"/>
+        <w:contextualSpacing/>
         <w:rPr>
           <w:b/>
         </w:rPr>
@@ -267,50 +323,41 @@
     </w:p>
     <w:p>
       <w:pPr>
-        <w:ind w:left="360"/>
-      </w:pPr>
-      <w:r>
-        <w:rPr>
-          <w:i/>
-        </w:rPr>
-        <w:t xml:space="preserve">This section contains requirements that </w:t>
-      </w:r>
-      <w:r>
-        <w:rPr>
-          <w:i/>
-        </w:rPr>
-        <w:t xml:space="preserve">describe and/or </w:t>
-      </w:r>
-      <w:r>
-        <w:rPr>
-          <w:i/>
-        </w:rPr>
-        <w:t xml:space="preserve">constrain the development process.  For example, </w:t>
-      </w:r>
-      <w:r>
-        <w:rPr>
-          <w:i/>
-        </w:rPr>
-        <w:t>a</w:t>
-      </w:r>
-      <w:r>
-        <w:rPr>
-          <w:i/>
-        </w:rPr>
-        <w:t xml:space="preserve"> non-functional requiremen</w:t>
-      </w:r>
-      <w:r>
-        <w:rPr>
-          <w:i/>
-        </w:rPr>
-        <w:t>t may</w:t>
-      </w:r>
-      <w:r>
-        <w:rPr>
-          <w:i/>
-        </w:rPr>
-        <w:t xml:space="preserve"> state that development will follow an Agile method with weekly iteration meetings.</w:t>
-      </w:r>
+        <w:spacing w:after="100" w:afterAutospacing="1"/>
+        <w:ind w:left="360"/>
+        <w:contextualSpacing/>
+        <w:rPr>
+          <w:i/>
+        </w:rPr>
+      </w:pPr>
+      <w:r>
+        <w:rPr>
+          <w:i/>
+        </w:rPr>
+        <w:t xml:space="preserve">The project must be able to prevent race conditions in the checkout process and allow </w:t>
+      </w:r>
+      <w:r>
+        <w:rPr>
+          <w:i/>
+        </w:rPr>
+        <w:t>users</w:t>
+      </w:r>
+      <w:r>
+        <w:rPr>
+          <w:i/>
+        </w:rPr>
+        <w:t xml:space="preserve"> to only check out tools for a week at a time.  Other than those requirements, we will have a lot of flexibility in the ways we will be able to develop this product.</w:t>
+      </w:r>
+    </w:p>
+    <w:p>
+      <w:pPr>
+        <w:spacing w:after="100" w:afterAutospacing="1"/>
+        <w:ind w:left="360"/>
+        <w:contextualSpacing/>
+        <w:rPr>
+          <w:i/>
+        </w:rPr>
+      </w:pPr>
     </w:p>
     <w:p>
       <w:pPr>
@@ -318,7 +365,9 @@
           <w:ilvl w:val="0"/>
           <w:numId w:val="1"/>
         </w:numPr>
-        <w:ind w:left="360"/>
+        <w:spacing w:after="100" w:afterAutospacing="1"/>
+        <w:ind w:left="360"/>
+        <w:contextualSpacing/>
         <w:rPr>
           <w:b/>
         </w:rPr>
@@ -332,23 +381,53 @@
     </w:p>
     <w:p>
       <w:pPr>
-        <w:ind w:left="360"/>
-        <w:rPr>
-          <w:i/>
-        </w:rPr>
-      </w:pPr>
-      <w:r>
-        <w:rPr>
-          <w:i/>
-        </w:rPr>
-        <w:t>This section contains a list of ideas or features that are beyond the scope of the project</w:t>
-      </w:r>
-      <w:r>
-        <w:rPr>
-          <w:i/>
-        </w:rPr>
-        <w:t>.</w:t>
-      </w:r>
+        <w:spacing w:after="100" w:afterAutospacing="1"/>
+        <w:ind w:left="360"/>
+        <w:contextualSpacing/>
+        <w:rPr>
+          <w:i/>
+        </w:rPr>
+      </w:pPr>
+      <w:r>
+        <w:rPr>
+          <w:i/>
+        </w:rPr>
+        <w:t xml:space="preserve">Beyond the scope of this project, we would love to see a blog-style page set up for every </w:t>
+      </w:r>
+      <w:r>
+        <w:rPr>
+          <w:i/>
+        </w:rPr>
+        <w:t>user</w:t>
+      </w:r>
+      <w:r>
+        <w:rPr>
+          <w:i/>
+        </w:rPr>
+        <w:t xml:space="preserve">.  </w:t>
+      </w:r>
+      <w:r>
+        <w:rPr>
+          <w:i/>
+        </w:rPr>
+        <w:t>Users</w:t>
+      </w:r>
+      <w:r>
+        <w:rPr>
+          <w:i/>
+        </w:rPr>
+        <w:t xml:space="preserve"> would be able to add a profile picture, write a short bio about themselves, and upload pictures of them using our company’s tools.  We would also love to add an online payment system so that users can pay from the comfort of their home.</w:t>
+      </w:r>
+    </w:p>
+    <w:p>
+      <w:pPr>
+        <w:spacing w:after="100" w:afterAutospacing="1"/>
+        <w:ind w:left="360"/>
+        <w:contextualSpacing/>
+        <w:rPr>
+          <w:i/>
+        </w:rPr>
+      </w:pPr>
     </w:p>
     <w:p>
       <w:pPr>
@@ -356,7 +435,9 @@
           <w:ilvl w:val="0"/>
           <w:numId w:val="1"/>
         </w:numPr>
-        <w:ind w:left="360"/>
+        <w:spacing w:after="100" w:afterAutospacing="1"/>
+        <w:ind w:left="360"/>
+        <w:contextualSpacing/>
         <w:rPr>
           <w:b/>
         </w:rPr>
@@ -370,40 +451,108 @@
     </w:p>
     <w:p>
       <w:pPr>
+        <w:spacing w:after="100" w:afterAutospacing="1"/>
         <w:ind w:firstLine="360"/>
-        <w:rPr>
-          <w:i/>
-        </w:rPr>
-      </w:pPr>
-      <w:r>
-        <w:rPr>
-          <w:i/>
-        </w:rPr>
-        <w:t xml:space="preserve">This section contains a list </w:t>
-      </w:r>
-      <w:r>
-        <w:rPr>
-          <w:i/>
-        </w:rPr>
-        <w:t>important terms and their definition</w:t>
-      </w:r>
-      <w:r>
-        <w:rPr>
-          <w:i/>
-        </w:rPr>
-        <w:t>.</w:t>
+        <w:contextualSpacing/>
+        <w:rPr>
+          <w:i/>
+        </w:rPr>
+      </w:pPr>
+      <w:r>
+        <w:rPr>
+          <w:i/>
+        </w:rPr>
+        <w:t>Customer</w:t>
+      </w:r>
+      <w:r>
+        <w:rPr>
+          <w:i/>
+        </w:rPr>
+        <w:t xml:space="preserve"> – The business that is hiring us to develop their software system.</w:t>
+      </w:r>
+    </w:p>
+    <w:p>
+      <w:pPr>
+        <w:spacing w:after="100" w:afterAutospacing="1"/>
+        <w:ind w:firstLine="360"/>
+        <w:contextualSpacing/>
+        <w:rPr>
+          <w:i/>
+        </w:rPr>
+      </w:pPr>
+      <w:r>
+        <w:rPr>
+          <w:i/>
+        </w:rPr>
+        <w:t>Employee – Someone who works for the customer or has superuser privileges.</w:t>
+      </w:r>
+    </w:p>
+    <w:p>
+      <w:pPr>
+        <w:spacing w:after="100" w:afterAutospacing="1"/>
+        <w:ind w:firstLine="360"/>
+        <w:contextualSpacing/>
+        <w:rPr>
+          <w:i/>
+        </w:rPr>
+      </w:pPr>
+      <w:r>
+        <w:rPr>
+          <w:i/>
+        </w:rPr>
+        <w:t>User – Someone who uses our system.  Usually either an employee or a customer of the business.</w:t>
+      </w:r>
+    </w:p>
+    <w:p>
+      <w:pPr>
+        <w:spacing w:after="100" w:afterAutospacing="1"/>
+        <w:ind w:firstLine="360"/>
+        <w:contextualSpacing/>
+        <w:rPr>
+          <w:i/>
+        </w:rPr>
+      </w:pPr>
+      <w:r>
+        <w:rPr>
+          <w:i/>
+        </w:rPr>
+        <w:t>Project – The software system that is being developed for this company.</w:t>
+      </w:r>
+    </w:p>
+    <w:p>
+      <w:pPr>
+        <w:spacing w:after="100" w:afterAutospacing="1"/>
+        <w:ind w:firstLine="360"/>
+        <w:contextualSpacing/>
+        <w:rPr>
+          <w:i/>
+        </w:rPr>
+      </w:pPr>
+      <w:r>
+        <w:rPr>
+          <w:i/>
+        </w:rPr>
+        <w:t>Frontend – Referring to user-side website code.</w:t>
+      </w:r>
+    </w:p>
+    <w:p>
+      <w:pPr>
+        <w:spacing w:after="100" w:afterAutospacing="1"/>
+        <w:ind w:firstLine="360"/>
+        <w:contextualSpacing/>
+        <w:rPr>
+          <w:i/>
+        </w:rPr>
+      </w:pPr>
+      <w:r>
+        <w:rPr>
+          <w:i/>
+        </w:rPr>
+        <w:t>Backend – Referring to database-side application code.</w:t>
       </w:r>
       <w:bookmarkStart w:id="0" w:name="_GoBack"/>
       <w:bookmarkEnd w:id="0"/>
     </w:p>
-    <w:p>
-      <w:pPr>
-        <w:rPr>
-          <w:b/>
-        </w:rPr>
-      </w:pPr>
-    </w:p>
-    <w:p/>
     <w:sectPr>
       <w:pgSz w:w="12240" w:h="15840"/>
       <w:pgMar w:top="1440" w:right="1440" w:bottom="1440" w:left="1440" w:header="720" w:footer="720" w:gutter="0"/>
@@ -522,7 +671,7 @@
     </w:rPrDefault>
     <w:pPrDefault/>
   </w:docDefaults>
-  <w:latentStyles w:defLockedState="0" w:defUIPriority="99" w:defSemiHidden="0" w:defUnhideWhenUsed="0" w:defQFormat="0" w:count="375">
+  <w:latentStyles w:defLockedState="0" w:defUIPriority="99" w:defSemiHidden="0" w:defUnhideWhenUsed="0" w:defQFormat="0" w:count="376">
     <w:lsdException w:name="Normal" w:uiPriority="0" w:qFormat="1"/>
     <w:lsdException w:name="heading 1" w:uiPriority="9" w:qFormat="1"/>
     <w:lsdException w:name="heading 2" w:semiHidden="1" w:uiPriority="9" w:unhideWhenUsed="1" w:qFormat="1"/>
@@ -628,7 +777,6 @@
     <w:lsdException w:name="HTML Sample" w:semiHidden="1" w:unhideWhenUsed="1"/>
     <w:lsdException w:name="HTML Typewriter" w:semiHidden="1" w:unhideWhenUsed="1"/>
     <w:lsdException w:name="HTML Variable" w:semiHidden="1" w:unhideWhenUsed="1"/>
-    <w:lsdException w:name="Normal Table" w:semiHidden="1" w:unhideWhenUsed="1"/>
     <w:lsdException w:name="annotation subject" w:semiHidden="1" w:unhideWhenUsed="1"/>
     <w:lsdException w:name="No List" w:semiHidden="1" w:unhideWhenUsed="1"/>
     <w:lsdException w:name="Outline List 1" w:semiHidden="1" w:unhideWhenUsed="1"/>
@@ -675,10 +823,8 @@
     <w:lsdException w:name="Table Subtle 2" w:semiHidden="1" w:unhideWhenUsed="1"/>
     <w:lsdException w:name="Table Web 1" w:semiHidden="1" w:unhideWhenUsed="1"/>
     <w:lsdException w:name="Table Web 2" w:semiHidden="1" w:unhideWhenUsed="1"/>
-    <w:lsdException w:name="Table Web 3" w:semiHidden="1" w:unhideWhenUsed="1"/>
     <w:lsdException w:name="Balloon Text" w:semiHidden="1" w:unhideWhenUsed="1"/>
     <w:lsdException w:name="Table Grid" w:uiPriority="59"/>
-    <w:lsdException w:name="Table Theme" w:semiHidden="1" w:unhideWhenUsed="1"/>
     <w:lsdException w:name="Placeholder Text" w:semiHidden="1"/>
     <w:lsdException w:name="No Spacing" w:uiPriority="1" w:qFormat="1"/>
     <w:lsdException w:name="Light Shading" w:uiPriority="60"/>
@@ -898,6 +1044,7 @@
     <w:lsdException w:name="Smart Hyperlink" w:semiHidden="1" w:unhideWhenUsed="1"/>
     <w:lsdException w:name="Hashtag" w:semiHidden="1" w:unhideWhenUsed="1"/>
     <w:lsdException w:name="Unresolved Mention" w:semiHidden="1" w:unhideWhenUsed="1"/>
+    <w:lsdException w:name="Smart Link" w:semiHidden="1" w:unhideWhenUsed="1"/>
   </w:latentStyles>
   <w:style w:type="paragraph" w:default="1" w:styleId="Normal">
     <w:name w:val="Normal"/>

</xml_diff>